<commit_message>
:rocket: Ajout des derniers trucs manquants
</commit_message>
<xml_diff>
--- a/doc/Rapport.docx
+++ b/doc/Rapport.docx
@@ -6,6 +6,59 @@
       <w:pPr>
         <w:pStyle w:val="Titre1"/>
       </w:pPr>
+      <w:r>
+        <w:rPr>
+          <w:noProof/>
+        </w:rPr>
+        <w:drawing>
+          <wp:inline distT="0" distB="0" distL="0" distR="0" wp14:anchorId="34D03BA1" wp14:editId="15CB7382">
+            <wp:extent cx="5757545" cy="1515745"/>
+            <wp:effectExtent l="0" t="0" r="0" b="8255"/>
+            <wp:docPr id="3" name="Image 3"/>
+            <wp:cNvGraphicFramePr>
+              <a:graphicFrameLocks xmlns:a="http://schemas.openxmlformats.org/drawingml/2006/main" noChangeAspect="1"/>
+            </wp:cNvGraphicFramePr>
+            <a:graphic xmlns:a="http://schemas.openxmlformats.org/drawingml/2006/main">
+              <a:graphicData uri="http://schemas.openxmlformats.org/drawingml/2006/picture">
+                <pic:pic xmlns:pic="http://schemas.openxmlformats.org/drawingml/2006/picture">
+                  <pic:nvPicPr>
+                    <pic:cNvPr id="0" name="Picture 1"/>
+                    <pic:cNvPicPr>
+                      <a:picLocks noChangeAspect="1" noChangeArrowheads="1"/>
+                    </pic:cNvPicPr>
+                  </pic:nvPicPr>
+                  <pic:blipFill>
+                    <a:blip r:embed="rId7" cstate="print">
+                      <a:extLst>
+                        <a:ext uri="{28A0092B-C50C-407E-A947-70E740481C1C}">
+                          <a14:useLocalDpi xmlns:a14="http://schemas.microsoft.com/office/drawing/2010/main" val="0"/>
+                        </a:ext>
+                      </a:extLst>
+                    </a:blip>
+                    <a:srcRect/>
+                    <a:stretch>
+                      <a:fillRect/>
+                    </a:stretch>
+                  </pic:blipFill>
+                  <pic:spPr bwMode="auto">
+                    <a:xfrm>
+                      <a:off x="0" y="0"/>
+                      <a:ext cx="5757545" cy="1515745"/>
+                    </a:xfrm>
+                    <a:prstGeom prst="rect">
+                      <a:avLst/>
+                    </a:prstGeom>
+                    <a:noFill/>
+                    <a:ln>
+                      <a:noFill/>
+                    </a:ln>
+                  </pic:spPr>
+                </pic:pic>
+              </a:graphicData>
+            </a:graphic>
+          </wp:inline>
+        </w:drawing>
+      </w:r>
       <w:r>
         <w:t>Conception d’un moteur de fusion multimodale - Triceratops</w:t>
       </w:r>
@@ -193,7 +246,7 @@
       <w:r>
         <w:t xml:space="preserve"> : </w:t>
       </w:r>
-      <w:hyperlink r:id="rId7" w:history="1">
+      <w:hyperlink r:id="rId8" w:history="1">
         <w:r>
           <w:rPr>
             <w:rStyle w:val="Lienhypertexte"/>
@@ -229,30 +282,95 @@
         <w:t>Diagramme de classe</w:t>
       </w:r>
     </w:p>
+    <w:p>
+      <w:r>
+        <w:rPr>
+          <w:noProof/>
+        </w:rPr>
+        <w:lastRenderedPageBreak/>
+        <w:drawing>
+          <wp:inline distT="0" distB="0" distL="0" distR="0" wp14:anchorId="0F45F8C9" wp14:editId="73F50A5B">
+            <wp:extent cx="4203700" cy="8847455"/>
+            <wp:effectExtent l="0" t="0" r="6350" b="0"/>
+            <wp:docPr id="4" name="Image 4"/>
+            <wp:cNvGraphicFramePr>
+              <a:graphicFrameLocks xmlns:a="http://schemas.openxmlformats.org/drawingml/2006/main" noChangeAspect="1"/>
+            </wp:cNvGraphicFramePr>
+            <a:graphic xmlns:a="http://schemas.openxmlformats.org/drawingml/2006/main">
+              <a:graphicData uri="http://schemas.openxmlformats.org/drawingml/2006/picture">
+                <pic:pic xmlns:pic="http://schemas.openxmlformats.org/drawingml/2006/picture">
+                  <pic:nvPicPr>
+                    <pic:cNvPr id="0" name="Picture 2"/>
+                    <pic:cNvPicPr>
+                      <a:picLocks noChangeAspect="1" noChangeArrowheads="1"/>
+                    </pic:cNvPicPr>
+                  </pic:nvPicPr>
+                  <pic:blipFill>
+                    <a:blip r:embed="rId9" cstate="print">
+                      <a:extLst>
+                        <a:ext uri="{28A0092B-C50C-407E-A947-70E740481C1C}">
+                          <a14:useLocalDpi xmlns:a14="http://schemas.microsoft.com/office/drawing/2010/main" val="0"/>
+                        </a:ext>
+                      </a:extLst>
+                    </a:blip>
+                    <a:srcRect/>
+                    <a:stretch>
+                      <a:fillRect/>
+                    </a:stretch>
+                  </pic:blipFill>
+                  <pic:spPr bwMode="auto">
+                    <a:xfrm>
+                      <a:off x="0" y="0"/>
+                      <a:ext cx="4203700" cy="8847455"/>
+                    </a:xfrm>
+                    <a:prstGeom prst="rect">
+                      <a:avLst/>
+                    </a:prstGeom>
+                    <a:noFill/>
+                    <a:ln>
+                      <a:noFill/>
+                    </a:ln>
+                  </pic:spPr>
+                </pic:pic>
+              </a:graphicData>
+            </a:graphic>
+          </wp:inline>
+        </w:drawing>
+      </w:r>
+    </w:p>
+    <w:p>
+      <w:pPr>
+        <w:pStyle w:val="Titre2"/>
+      </w:pPr>
+      <w:r>
+        <w:lastRenderedPageBreak/>
+        <w:t>Machine à états</w:t>
+      </w:r>
+    </w:p>
     <w:p/>
     <w:p>
       <w:pPr>
         <w:pStyle w:val="Titre2"/>
       </w:pPr>
       <w:r>
-        <w:t>Machine à états</w:t>
+        <w:t>Utilisation de l’application</w:t>
+      </w:r>
+    </w:p>
+    <w:p>
+      <w:pPr>
+        <w:pStyle w:val="Titre3"/>
+      </w:pPr>
+      <w:r>
+        <w:t>Création d’un objet</w:t>
       </w:r>
     </w:p>
     <w:p/>
     <w:p>
       <w:pPr>
-        <w:pStyle w:val="Titre2"/>
-      </w:pPr>
-      <w:r>
-        <w:t>Utilisation de l’application</w:t>
-      </w:r>
-    </w:p>
-    <w:p>
-      <w:pPr>
         <w:pStyle w:val="Titre3"/>
       </w:pPr>
       <w:r>
-        <w:t>Création d’un objet</w:t>
+        <w:t>Modification de la couleur d’un objet</w:t>
       </w:r>
     </w:p>
     <w:p/>
@@ -261,22 +379,7 @@
         <w:pStyle w:val="Titre3"/>
       </w:pPr>
       <w:r>
-        <w:t xml:space="preserve">Modification de la couleur </w:t>
-      </w:r>
-      <w:r>
-        <w:t>d’un objet</w:t>
-      </w:r>
-    </w:p>
-    <w:p/>
-    <w:p>
-      <w:pPr>
-        <w:pStyle w:val="Titre3"/>
-      </w:pPr>
-      <w:r>
-        <w:t xml:space="preserve">Modification de la position </w:t>
-      </w:r>
-      <w:r>
-        <w:t>d’un objet</w:t>
+        <w:t>Modification de la position d’un objet</w:t>
       </w:r>
     </w:p>
     <w:p/>
@@ -301,8 +404,8 @@
     <w:p/>
     <w:p/>
     <w:sectPr>
-      <w:headerReference w:type="default" r:id="rId8"/>
-      <w:footerReference w:type="default" r:id="rId9"/>
+      <w:headerReference w:type="default" r:id="rId10"/>
+      <w:footerReference w:type="default" r:id="rId11"/>
       <w:pgSz w:w="11906" w:h="16838"/>
       <w:pgMar w:top="1417" w:right="1417" w:bottom="1417" w:left="1417" w:header="708" w:footer="708" w:gutter="0"/>
       <w:cols w:space="708"/>
@@ -409,7 +512,6 @@
           <w:alias w:val="Auteur"/>
           <w:tag w:val=""/>
           <w:id w:val="1534151868"/>
-          <w:placeholder/>
           <w:dataBinding w:prefixMappings="xmlns:ns0='http://purl.org/dc/elements/1.1/' xmlns:ns1='http://schemas.openxmlformats.org/package/2006/metadata/core-properties' " w:xpath="/ns1:coreProperties[1]/ns0:creator[1]" w:storeItemID="{6C3C8BC8-F283-45AE-878A-BAB7291924A1}"/>
           <w:text/>
         </w:sdtPr>

</xml_diff>